<commit_message>
Revert "Updated on 04/30/2015"
This reverts commit ceadb15e682385276a588b203e8fb2622f1e3931.
</commit_message>
<xml_diff>
--- a/Контрольные вопросы (билеты)/Темы-1-й семестр 2015.docx
+++ b/Контрольные вопросы (билеты)/Темы-1-й семестр 2015.docx
@@ -920,119 +920,11 @@
           <w:szCs w:val="28"/>
         </w:rPr>
       </w:pPr>
-      <w:r>
-        <w:rPr>
-          <w:b/>
-          <w:sz w:val="28"/>
-          <w:szCs w:val="28"/>
-        </w:rPr>
-        <w:t xml:space="preserve">ЛК № 12 </w:t>
-      </w:r>
-      <w:r>
-        <w:rPr>
-          <w:sz w:val="28"/>
-          <w:szCs w:val="28"/>
-        </w:rPr>
-        <w:t xml:space="preserve">– 30.04.15.Неструктурипрванная ЛВС ГАС </w:t>
-      </w:r>
-      <w:r>
-        <w:rPr>
-          <w:sz w:val="28"/>
-          <w:szCs w:val="28"/>
-        </w:rPr>
-        <w:t>“</w:t>
-      </w:r>
-      <w:r>
-        <w:rPr>
-          <w:sz w:val="28"/>
-          <w:szCs w:val="28"/>
-        </w:rPr>
-        <w:t>Выборы</w:t>
-      </w:r>
-      <w:r>
-        <w:rPr>
-          <w:sz w:val="28"/>
-          <w:szCs w:val="28"/>
-        </w:rPr>
-        <w:t>.</w:t>
-      </w:r>
-      <w:r>
-        <w:rPr>
-          <w:sz w:val="28"/>
-          <w:szCs w:val="28"/>
-        </w:rPr>
-        <w:t xml:space="preserve"> ЛВС федерального уровня. </w:t>
-      </w:r>
-    </w:p>
-    <w:p>
-      <w:pPr>
-        <w:spacing w:line="240" w:lineRule="auto"/>
-        <w:ind w:left="2410" w:hanging="2268"/>
-        <w:contextualSpacing/>
-        <w:rPr>
-          <w:sz w:val="28"/>
-          <w:szCs w:val="28"/>
-        </w:rPr>
-      </w:pPr>
-    </w:p>
-    <w:p>
-      <w:pPr>
-        <w:spacing w:line="240" w:lineRule="auto"/>
-        <w:ind w:left="2410" w:hanging="2268"/>
-        <w:contextualSpacing/>
-        <w:rPr>
-          <w:sz w:val="28"/>
-          <w:szCs w:val="28"/>
-        </w:rPr>
-      </w:pPr>
-    </w:p>
-    <w:p>
-      <w:pPr>
-        <w:spacing w:line="240" w:lineRule="auto"/>
-        <w:ind w:left="2410" w:hanging="2268"/>
-        <w:contextualSpacing/>
-        <w:rPr>
-          <w:sz w:val="28"/>
-          <w:szCs w:val="28"/>
-        </w:rPr>
-      </w:pPr>
-    </w:p>
-    <w:p>
-      <w:pPr>
-        <w:spacing w:line="240" w:lineRule="auto"/>
-        <w:ind w:left="2410" w:hanging="2268"/>
-        <w:contextualSpacing/>
-        <w:rPr>
-          <w:sz w:val="28"/>
-          <w:szCs w:val="28"/>
-        </w:rPr>
-      </w:pPr>
-    </w:p>
-    <w:p>
-      <w:pPr>
-        <w:spacing w:line="240" w:lineRule="auto"/>
-        <w:ind w:left="2410" w:hanging="2268"/>
-        <w:contextualSpacing/>
-        <w:rPr>
-          <w:sz w:val="28"/>
-          <w:szCs w:val="28"/>
-        </w:rPr>
-      </w:pPr>
-    </w:p>
-    <w:p>
-      <w:pPr>
-        <w:spacing w:line="240" w:lineRule="auto"/>
-        <w:ind w:left="2410" w:hanging="2268"/>
-        <w:contextualSpacing/>
-        <w:rPr>
-          <w:sz w:val="28"/>
-          <w:szCs w:val="28"/>
-        </w:rPr>
-      </w:pPr>
-    </w:p>
-    <w:p>
-      <w:pPr>
-        <w:spacing w:line="240" w:lineRule="auto"/>
+    </w:p>
+    <w:p>
+      <w:pPr>
+        <w:spacing w:line="240" w:lineRule="auto"/>
+        <w:ind w:left="2410" w:hanging="2268"/>
         <w:contextualSpacing/>
         <w:rPr>
           <w:sz w:val="28"/>
@@ -1674,7 +1566,7 @@
 </file>
 
 <file path=customXml/itemProps1.xml><?xml version="1.0" encoding="utf-8"?>
-<ds:datastoreItem xmlns:ds="http://schemas.openxmlformats.org/officeDocument/2006/customXml" ds:itemID="{3D684572-72D5-4CCB-9F56-164CA29CD940}">
+<ds:datastoreItem xmlns:ds="http://schemas.openxmlformats.org/officeDocument/2006/customXml" ds:itemID="{87C57CF7-3F4D-460D-AF22-633410E354CC}">
   <ds:schemaRefs>
     <ds:schemaRef ds:uri="http://schemas.openxmlformats.org/officeDocument/2006/bibliography"/>
   </ds:schemaRefs>

</xml_diff>

<commit_message>
Revert "Revert "Updated on 04/30/2015""
This reverts commit 1bcb217b2631bc8690b658a4130fc0359d8cd94c.
</commit_message>
<xml_diff>
--- a/Контрольные вопросы (билеты)/Темы-1-й семестр 2015.docx
+++ b/Контрольные вопросы (билеты)/Темы-1-й семестр 2015.docx
@@ -920,11 +920,119 @@
           <w:szCs w:val="28"/>
         </w:rPr>
       </w:pPr>
-    </w:p>
-    <w:p>
-      <w:pPr>
-        <w:spacing w:line="240" w:lineRule="auto"/>
-        <w:ind w:left="2410" w:hanging="2268"/>
+      <w:r>
+        <w:rPr>
+          <w:b/>
+          <w:sz w:val="28"/>
+          <w:szCs w:val="28"/>
+        </w:rPr>
+        <w:t xml:space="preserve">ЛК № 12 </w:t>
+      </w:r>
+      <w:r>
+        <w:rPr>
+          <w:sz w:val="28"/>
+          <w:szCs w:val="28"/>
+        </w:rPr>
+        <w:t xml:space="preserve">– 30.04.15.Неструктурипрванная ЛВС ГАС </w:t>
+      </w:r>
+      <w:r>
+        <w:rPr>
+          <w:sz w:val="28"/>
+          <w:szCs w:val="28"/>
+        </w:rPr>
+        <w:t>“</w:t>
+      </w:r>
+      <w:r>
+        <w:rPr>
+          <w:sz w:val="28"/>
+          <w:szCs w:val="28"/>
+        </w:rPr>
+        <w:t>Выборы</w:t>
+      </w:r>
+      <w:r>
+        <w:rPr>
+          <w:sz w:val="28"/>
+          <w:szCs w:val="28"/>
+        </w:rPr>
+        <w:t>.</w:t>
+      </w:r>
+      <w:r>
+        <w:rPr>
+          <w:sz w:val="28"/>
+          <w:szCs w:val="28"/>
+        </w:rPr>
+        <w:t xml:space="preserve"> ЛВС федерального уровня. </w:t>
+      </w:r>
+    </w:p>
+    <w:p>
+      <w:pPr>
+        <w:spacing w:line="240" w:lineRule="auto"/>
+        <w:ind w:left="2410" w:hanging="2268"/>
+        <w:contextualSpacing/>
+        <w:rPr>
+          <w:sz w:val="28"/>
+          <w:szCs w:val="28"/>
+        </w:rPr>
+      </w:pPr>
+    </w:p>
+    <w:p>
+      <w:pPr>
+        <w:spacing w:line="240" w:lineRule="auto"/>
+        <w:ind w:left="2410" w:hanging="2268"/>
+        <w:contextualSpacing/>
+        <w:rPr>
+          <w:sz w:val="28"/>
+          <w:szCs w:val="28"/>
+        </w:rPr>
+      </w:pPr>
+    </w:p>
+    <w:p>
+      <w:pPr>
+        <w:spacing w:line="240" w:lineRule="auto"/>
+        <w:ind w:left="2410" w:hanging="2268"/>
+        <w:contextualSpacing/>
+        <w:rPr>
+          <w:sz w:val="28"/>
+          <w:szCs w:val="28"/>
+        </w:rPr>
+      </w:pPr>
+    </w:p>
+    <w:p>
+      <w:pPr>
+        <w:spacing w:line="240" w:lineRule="auto"/>
+        <w:ind w:left="2410" w:hanging="2268"/>
+        <w:contextualSpacing/>
+        <w:rPr>
+          <w:sz w:val="28"/>
+          <w:szCs w:val="28"/>
+        </w:rPr>
+      </w:pPr>
+    </w:p>
+    <w:p>
+      <w:pPr>
+        <w:spacing w:line="240" w:lineRule="auto"/>
+        <w:ind w:left="2410" w:hanging="2268"/>
+        <w:contextualSpacing/>
+        <w:rPr>
+          <w:sz w:val="28"/>
+          <w:szCs w:val="28"/>
+        </w:rPr>
+      </w:pPr>
+    </w:p>
+    <w:p>
+      <w:pPr>
+        <w:spacing w:line="240" w:lineRule="auto"/>
+        <w:ind w:left="2410" w:hanging="2268"/>
+        <w:contextualSpacing/>
+        <w:rPr>
+          <w:sz w:val="28"/>
+          <w:szCs w:val="28"/>
+        </w:rPr>
+      </w:pPr>
+    </w:p>
+    <w:p>
+      <w:pPr>
+        <w:spacing w:line="240" w:lineRule="auto"/>
         <w:contextualSpacing/>
         <w:rPr>
           <w:sz w:val="28"/>
@@ -1566,7 +1674,7 @@
 </file>
 
 <file path=customXml/itemProps1.xml><?xml version="1.0" encoding="utf-8"?>
-<ds:datastoreItem xmlns:ds="http://schemas.openxmlformats.org/officeDocument/2006/customXml" ds:itemID="{87C57CF7-3F4D-460D-AF22-633410E354CC}">
+<ds:datastoreItem xmlns:ds="http://schemas.openxmlformats.org/officeDocument/2006/customXml" ds:itemID="{3D684572-72D5-4CCB-9F56-164CA29CD940}">
   <ds:schemaRefs>
     <ds:schemaRef ds:uri="http://schemas.openxmlformats.org/officeDocument/2006/bibliography"/>
   </ds:schemaRefs>

</xml_diff>